<commit_message>
updated notes and spreadsheet documents
</commit_message>
<xml_diff>
--- a/submission/Systematic Mapping Notes Group by RQ Then Study.docx
+++ b/submission/Systematic Mapping Notes Group by RQ Then Study.docx
@@ -410,7 +410,7 @@
         <w:rPr>
           <w:rtl w:val="0"/>
         </w:rPr>
-        <w:t xml:space="preserve">Refused Bequest</w:t>
+        <w:t xml:space="preserve">Refused Parent Bequest</w:t>
       </w:r>
     </w:p>
     <w:p>
@@ -1433,7 +1433,7 @@
         <w:rPr>
           <w:rtl w:val="0"/>
         </w:rPr>
-        <w:t xml:space="preserve">Refused Bequest</w:t>
+        <w:t xml:space="preserve">Refused Parent Bequest</w:t>
       </w:r>
     </w:p>
     <w:p>
@@ -1769,7 +1769,7 @@
         <w:rPr>
           <w:rtl w:val="0"/>
         </w:rPr>
-        <w:t xml:space="preserve">Refused Bequest</w:t>
+        <w:t xml:space="preserve">Refused Parent Bequest</w:t>
       </w:r>
     </w:p>
     <w:p>
@@ -7286,7 +7286,7 @@
         <w:rPr>
           <w:rtl w:val="0"/>
         </w:rPr>
-        <w:t xml:space="preserve">maintenance problems not associated with presence of Refused Bequest or absence of Misplaced Class</w:t>
+        <w:t xml:space="preserve">maintenance problems not associated with presence of Refused Parent Bequest or absence of Misplaced Class</w:t>
       </w:r>
     </w:p>
     <w:p>
@@ -8360,7 +8360,7 @@
         <w:rPr>
           <w:rtl w:val="0"/>
         </w:rPr>
-        <w:t xml:space="preserve">Message Chains and Refused Bequest</w:t>
+        <w:t xml:space="preserve">Message Chains and Refused Parent Bequest</w:t>
       </w:r>
     </w:p>
     <w:p>
@@ -8546,7 +8546,7 @@
         <w:rPr>
           <w:rtl w:val="0"/>
         </w:rPr>
-        <w:t xml:space="preserve">Message Chains and Refused Bequest</w:t>
+        <w:t xml:space="preserve">Message Chains and Refused Parent Bequest</w:t>
       </w:r>
     </w:p>
     <w:p>

</xml_diff>